<commit_message>
Changes to Title and delay times
</commit_message>
<xml_diff>
--- a/Tool Development NES game design idea.docx
+++ b/Tool Development NES game design idea.docx
@@ -8,6 +8,88 @@
       </w:pPr>
       <w:r>
         <w:t>Tool Development NES game design idea</w:t>
+      </w:r>
+    </w:p>
+    <w:p>
+      <w:pPr>
+        <w:rPr>
+          <w:b/>
+          <w:bCs/>
+          <w:u w:val="single"/>
+        </w:rPr>
+      </w:pPr>
+      <w:r>
+        <w:rPr>
+          <w:b/>
+          <w:bCs/>
+          <w:u w:val="single"/>
+        </w:rPr>
+        <w:t>Potential Names</w:t>
+      </w:r>
+    </w:p>
+    <w:p>
+      <w:pPr>
+        <w:pStyle w:val="ListParagraph"/>
+        <w:numPr>
+          <w:ilvl w:val="0"/>
+          <w:numId w:val="1"/>
+        </w:numPr>
+        <w:rPr>
+          <w:b/>
+          <w:bCs/>
+          <w:u w:val="single"/>
+        </w:rPr>
+      </w:pPr>
+      <w:r>
+        <w:t>Notcurne’s Blood</w:t>
+      </w:r>
+    </w:p>
+    <w:p>
+      <w:pPr>
+        <w:pStyle w:val="ListParagraph"/>
+        <w:numPr>
+          <w:ilvl w:val="0"/>
+          <w:numId w:val="1"/>
+        </w:numPr>
+      </w:pPr>
+      <w:r>
+        <w:t>Shadowwake</w:t>
+      </w:r>
+    </w:p>
+    <w:p>
+      <w:pPr>
+        <w:pStyle w:val="ListParagraph"/>
+        <w:numPr>
+          <w:ilvl w:val="0"/>
+          <w:numId w:val="1"/>
+        </w:numPr>
+      </w:pPr>
+      <w:r>
+        <w:t>Deadlight</w:t>
+      </w:r>
+    </w:p>
+    <w:p>
+      <w:pPr>
+        <w:pStyle w:val="ListParagraph"/>
+        <w:numPr>
+          <w:ilvl w:val="0"/>
+          <w:numId w:val="1"/>
+        </w:numPr>
+      </w:pPr>
+      <w:r>
+        <w:t>Soul Hex</w:t>
+      </w:r>
+    </w:p>
+    <w:p>
+      <w:pPr>
+        <w:pStyle w:val="ListParagraph"/>
+        <w:numPr>
+          <w:ilvl w:val="0"/>
+          <w:numId w:val="1"/>
+        </w:numPr>
+      </w:pPr>
+      <w:r>
+        <w:t>DreadVale</w:t>
       </w:r>
     </w:p>
     <w:p/>
@@ -83,7 +165,7 @@
                     </pic:cNvPicPr>
                   </pic:nvPicPr>
                   <pic:blipFill>
-                    <a:blip r:embed="rId4">
+                    <a:blip r:embed="rId5">
                       <a:extLst>
                         <a:ext uri="{28A0092B-C50C-407E-A947-70E740481C1C}">
                           <a14:useLocalDpi xmlns:a14="http://schemas.microsoft.com/office/drawing/2010/main" val="0"/>
@@ -122,7 +204,7 @@
         </w:rPr>
         <w:lastRenderedPageBreak/>
         <w:drawing>
-          <wp:inline distT="0" distB="0" distL="0" distR="0" wp14:anchorId="51B3E346" wp14:editId="69663288">
+          <wp:inline distT="0" distB="0" distL="0" distR="0" wp14:anchorId="51B3E346" wp14:editId="2C12557D">
             <wp:extent cx="5731510" cy="2865755"/>
             <wp:effectExtent l="0" t="0" r="2540" b="0"/>
             <wp:docPr id="957212277" name="Picture 2" descr="Castlevania™ | NES | Games | Nintendo UK"/>
@@ -139,7 +221,7 @@
                     </pic:cNvPicPr>
                   </pic:nvPicPr>
                   <pic:blipFill>
-                    <a:blip r:embed="rId5" cstate="print">
+                    <a:blip r:embed="rId6" cstate="print">
                       <a:extLst>
                         <a:ext uri="{28A0092B-C50C-407E-A947-70E740481C1C}">
                           <a14:useLocalDpi xmlns:a14="http://schemas.microsoft.com/office/drawing/2010/main" val="0"/>
@@ -208,7 +290,7 @@
                     </pic:cNvPicPr>
                   </pic:nvPicPr>
                   <pic:blipFill>
-                    <a:blip r:embed="rId6">
+                    <a:blip r:embed="rId7">
                       <a:extLst>
                         <a:ext uri="{28A0092B-C50C-407E-A947-70E740481C1C}">
                           <a14:useLocalDpi xmlns:a14="http://schemas.microsoft.com/office/drawing/2010/main" val="0"/>
@@ -264,7 +346,7 @@
                     </pic:cNvPicPr>
                   </pic:nvPicPr>
                   <pic:blipFill>
-                    <a:blip r:embed="rId7">
+                    <a:blip r:embed="rId8">
                       <a:extLst>
                         <a:ext uri="{28A0092B-C50C-407E-A947-70E740481C1C}">
                           <a14:useLocalDpi xmlns:a14="http://schemas.microsoft.com/office/drawing/2010/main" val="0"/>
@@ -324,7 +406,7 @@
                     </pic:cNvPicPr>
                   </pic:nvPicPr>
                   <pic:blipFill>
-                    <a:blip r:embed="rId8">
+                    <a:blip r:embed="rId9">
                       <a:extLst>
                         <a:ext uri="{28A0092B-C50C-407E-A947-70E740481C1C}">
                           <a14:useLocalDpi xmlns:a14="http://schemas.microsoft.com/office/drawing/2010/main" val="0"/>
@@ -380,7 +462,7 @@
                     </pic:cNvPicPr>
                   </pic:nvPicPr>
                   <pic:blipFill>
-                    <a:blip r:embed="rId9">
+                    <a:blip r:embed="rId10">
                       <a:extLst>
                         <a:ext uri="{28A0092B-C50C-407E-A947-70E740481C1C}">
                           <a14:useLocalDpi xmlns:a14="http://schemas.microsoft.com/office/drawing/2010/main" val="0"/>
@@ -422,6 +504,126 @@
     </w:sectPr>
   </w:body>
 </w:document>
+</file>
+
+<file path=word/numbering.xml><?xml version="1.0" encoding="utf-8"?>
+<w:numbering xmlns:wpc="http://schemas.microsoft.com/office/word/2010/wordprocessingCanvas" xmlns:cx="http://schemas.microsoft.com/office/drawing/2014/chartex" xmlns:cx1="http://schemas.microsoft.com/office/drawing/2015/9/8/chartex" xmlns:cx2="http://schemas.microsoft.com/office/drawing/2015/10/21/chartex" xmlns:cx3="http://schemas.microsoft.com/office/drawing/2016/5/9/chartex" xmlns:cx4="http://schemas.microsoft.com/office/drawing/2016/5/10/chartex" xmlns:cx5="http://schemas.microsoft.com/office/drawing/2016/5/11/chartex" xmlns:cx6="http://schemas.microsoft.com/office/drawing/2016/5/12/chartex" xmlns:cx7="http://schemas.microsoft.com/office/drawing/2016/5/13/chartex" xmlns:cx8="http://schemas.microsoft.com/office/drawing/2016/5/14/chartex" xmlns:mc="http://schemas.openxmlformats.org/markup-compatibility/2006" xmlns:aink="http://schemas.microsoft.com/office/drawing/2016/ink" xmlns:am3d="http://schemas.microsoft.com/office/drawing/2017/model3d" xmlns:o="urn:schemas-microsoft-com:office:office" xmlns:oel="http://schemas.microsoft.com/office/2019/extlst" xmlns:r="http://schemas.openxmlformats.org/officeDocument/2006/relationships" xmlns:m="http://schemas.openxmlformats.org/officeDocument/2006/math" xmlns:v="urn:schemas-microsoft-com:vml" xmlns:wp14="http://schemas.microsoft.com/office/word/2010/wordprocessingDrawing" xmlns:wp="http://schemas.openxmlformats.org/drawingml/2006/wordprocessingDrawing" xmlns:w10="urn:schemas-microsoft-com:office:word" xmlns:w="http://schemas.openxmlformats.org/wordprocessingml/2006/main" xmlns:w14="http://schemas.microsoft.com/office/word/2010/wordml" xmlns:w15="http://schemas.microsoft.com/office/word/2012/wordml" xmlns:w16cex="http://schemas.microsoft.com/office/word/2018/wordml/cex" xmlns:w16cid="http://schemas.microsoft.com/office/word/2016/wordml/cid" xmlns:w16="http://schemas.microsoft.com/office/word/2018/wordml" xmlns:w16du="http://schemas.microsoft.com/office/word/2023/wordml/word16du" xmlns:w16sdtdh="http://schemas.microsoft.com/office/word/2020/wordml/sdtdatahash" xmlns:w16sdtfl="http://schemas.microsoft.com/office/word/2024/wordml/sdtformatlock" xmlns:w16se="http://schemas.microsoft.com/office/word/2015/wordml/symex" xmlns:wpg="http://schemas.microsoft.com/office/word/2010/wordprocessingGroup" xmlns:wpi="http://schemas.microsoft.com/office/word/2010/wordprocessingInk" xmlns:wne="http://schemas.microsoft.com/office/word/2006/wordml" xmlns:wps="http://schemas.microsoft.com/office/word/2010/wordprocessingShape" mc:Ignorable="w14 w15 w16se w16cid w16 w16cex w16sdtdh w16sdtfl w16du wp14">
+  <w:abstractNum w:abstractNumId="0" w15:restartNumberingAfterBreak="0">
+    <w:nsid w:val="43E72DF5"/>
+    <w:multiLevelType w:val="hybridMultilevel"/>
+    <w:tmpl w:val="49D4D938"/>
+    <w:lvl w:ilvl="0" w:tplc="E8B8990E">
+      <w:numFmt w:val="bullet"/>
+      <w:lvlText w:val="-"/>
+      <w:lvlJc w:val="left"/>
+      <w:pPr>
+        <w:ind w:left="720" w:hanging="360"/>
+      </w:pPr>
+      <w:rPr>
+        <w:rFonts w:ascii="Aptos" w:eastAsiaTheme="minorHAnsi" w:hAnsi="Aptos" w:cstheme="minorBidi" w:hint="default"/>
+      </w:rPr>
+    </w:lvl>
+    <w:lvl w:ilvl="1" w:tplc="08090003" w:tentative="1">
+      <w:start w:val="1"/>
+      <w:numFmt w:val="bullet"/>
+      <w:lvlText w:val="o"/>
+      <w:lvlJc w:val="left"/>
+      <w:pPr>
+        <w:ind w:left="1440" w:hanging="360"/>
+      </w:pPr>
+      <w:rPr>
+        <w:rFonts w:ascii="Courier New" w:hAnsi="Courier New" w:cs="Courier New" w:hint="default"/>
+      </w:rPr>
+    </w:lvl>
+    <w:lvl w:ilvl="2" w:tplc="08090005" w:tentative="1">
+      <w:start w:val="1"/>
+      <w:numFmt w:val="bullet"/>
+      <w:lvlText w:val=""/>
+      <w:lvlJc w:val="left"/>
+      <w:pPr>
+        <w:ind w:left="2160" w:hanging="360"/>
+      </w:pPr>
+      <w:rPr>
+        <w:rFonts w:ascii="Wingdings" w:hAnsi="Wingdings" w:hint="default"/>
+      </w:rPr>
+    </w:lvl>
+    <w:lvl w:ilvl="3" w:tplc="08090001" w:tentative="1">
+      <w:start w:val="1"/>
+      <w:numFmt w:val="bullet"/>
+      <w:lvlText w:val=""/>
+      <w:lvlJc w:val="left"/>
+      <w:pPr>
+        <w:ind w:left="2880" w:hanging="360"/>
+      </w:pPr>
+      <w:rPr>
+        <w:rFonts w:ascii="Symbol" w:hAnsi="Symbol" w:hint="default"/>
+      </w:rPr>
+    </w:lvl>
+    <w:lvl w:ilvl="4" w:tplc="08090003" w:tentative="1">
+      <w:start w:val="1"/>
+      <w:numFmt w:val="bullet"/>
+      <w:lvlText w:val="o"/>
+      <w:lvlJc w:val="left"/>
+      <w:pPr>
+        <w:ind w:left="3600" w:hanging="360"/>
+      </w:pPr>
+      <w:rPr>
+        <w:rFonts w:ascii="Courier New" w:hAnsi="Courier New" w:cs="Courier New" w:hint="default"/>
+      </w:rPr>
+    </w:lvl>
+    <w:lvl w:ilvl="5" w:tplc="08090005" w:tentative="1">
+      <w:start w:val="1"/>
+      <w:numFmt w:val="bullet"/>
+      <w:lvlText w:val=""/>
+      <w:lvlJc w:val="left"/>
+      <w:pPr>
+        <w:ind w:left="4320" w:hanging="360"/>
+      </w:pPr>
+      <w:rPr>
+        <w:rFonts w:ascii="Wingdings" w:hAnsi="Wingdings" w:hint="default"/>
+      </w:rPr>
+    </w:lvl>
+    <w:lvl w:ilvl="6" w:tplc="08090001" w:tentative="1">
+      <w:start w:val="1"/>
+      <w:numFmt w:val="bullet"/>
+      <w:lvlText w:val=""/>
+      <w:lvlJc w:val="left"/>
+      <w:pPr>
+        <w:ind w:left="5040" w:hanging="360"/>
+      </w:pPr>
+      <w:rPr>
+        <w:rFonts w:ascii="Symbol" w:hAnsi="Symbol" w:hint="default"/>
+      </w:rPr>
+    </w:lvl>
+    <w:lvl w:ilvl="7" w:tplc="08090003" w:tentative="1">
+      <w:start w:val="1"/>
+      <w:numFmt w:val="bullet"/>
+      <w:lvlText w:val="o"/>
+      <w:lvlJc w:val="left"/>
+      <w:pPr>
+        <w:ind w:left="5760" w:hanging="360"/>
+      </w:pPr>
+      <w:rPr>
+        <w:rFonts w:ascii="Courier New" w:hAnsi="Courier New" w:cs="Courier New" w:hint="default"/>
+      </w:rPr>
+    </w:lvl>
+    <w:lvl w:ilvl="8" w:tplc="08090005" w:tentative="1">
+      <w:start w:val="1"/>
+      <w:numFmt w:val="bullet"/>
+      <w:lvlText w:val=""/>
+      <w:lvlJc w:val="left"/>
+      <w:pPr>
+        <w:ind w:left="6480" w:hanging="360"/>
+      </w:pPr>
+      <w:rPr>
+        <w:rFonts w:ascii="Wingdings" w:hAnsi="Wingdings" w:hint="default"/>
+      </w:rPr>
+    </w:lvl>
+  </w:abstractNum>
+  <w:num w:numId="1" w16cid:durableId="2146655831">
+    <w:abstractNumId w:val="0"/>
+  </w:num>
+</w:numbering>
 </file>
 
 <file path=word/styles.xml><?xml version="1.0" encoding="utf-8"?>
@@ -1027,7 +1229,6 @@
   <w:style w:type="character" w:default="1" w:styleId="DefaultParagraphFont">
     <w:name w:val="Default Paragraph Font"/>
     <w:uiPriority w:val="1"/>
-    <w:semiHidden/>
     <w:unhideWhenUsed/>
   </w:style>
   <w:style w:type="table" w:default="1" w:styleId="TableNormal">

</xml_diff>